<commit_message>
FINAL VERSION FULL HD 4K
</commit_message>
<xml_diff>
--- a/URL y funcionamiento.docx
+++ b/URL y funcionamiento.docx
@@ -1,6 +1,6 @@
 
 <file path=word/document.xml><?xml version="1.0" encoding="utf-8"?>
-<w:document xmlns:wpc="http://schemas.microsoft.com/office/word/2010/wordprocessingCanvas" xmlns:cx="http://schemas.microsoft.com/office/drawing/2014/chartex" xmlns:cx1="http://schemas.microsoft.com/office/drawing/2015/9/8/chartex" xmlns:cx2="http://schemas.microsoft.com/office/drawing/2015/10/21/chartex" xmlns:cx3="http://schemas.microsoft.com/office/drawing/2016/5/9/chartex" xmlns:cx4="http://schemas.microsoft.com/office/drawing/2016/5/10/chartex" xmlns:cx5="http://schemas.microsoft.com/office/drawing/2016/5/11/chartex" xmlns:cx6="http://schemas.microsoft.com/office/drawing/2016/5/12/chartex" xmlns:cx7="http://schemas.microsoft.com/office/drawing/2016/5/13/chartex" xmlns:cx8="http://schemas.microsoft.com/office/drawing/2016/5/14/chartex" xmlns:mc="http://schemas.openxmlformats.org/markup-compatibility/2006" xmlns:aink="http://schemas.microsoft.com/office/drawing/2016/ink" xmlns:am3d="http://schemas.microsoft.com/office/drawing/2017/model3d" xmlns:o="urn:schemas-microsoft-com:office:office" xmlns:r="http://schemas.openxmlformats.org/officeDocument/2006/relationships" xmlns:m="http://schemas.openxmlformats.org/officeDocument/2006/math" xmlns:v="urn:schemas-microsoft-com:vml" xmlns:wp14="http://schemas.microsoft.com/office/word/2010/wordprocessingDrawing" xmlns:wp="http://schemas.openxmlformats.org/drawingml/2006/wordprocessingDrawing" xmlns:w10="urn:schemas-microsoft-com:office:word" xmlns:w="http://schemas.openxmlformats.org/wordprocessingml/2006/main" xmlns:w14="http://schemas.microsoft.com/office/word/2010/wordml" xmlns:w15="http://schemas.microsoft.com/office/word/2012/wordml" xmlns:w16cid="http://schemas.microsoft.com/office/word/2016/wordml/cid" xmlns:w16se="http://schemas.microsoft.com/office/word/2015/wordml/symex" xmlns:wpg="http://schemas.microsoft.com/office/word/2010/wordprocessingGroup" xmlns:wpi="http://schemas.microsoft.com/office/word/2010/wordprocessingInk" xmlns:wne="http://schemas.microsoft.com/office/word/2006/wordml" xmlns:wps="http://schemas.microsoft.com/office/word/2010/wordprocessingShape" mc:Ignorable="w14 w15 w16se w16cid wp14">
+<w:document xmlns:wpc="http://schemas.microsoft.com/office/word/2010/wordprocessingCanvas" xmlns:cx="http://schemas.microsoft.com/office/drawing/2014/chartex" xmlns:cx1="http://schemas.microsoft.com/office/drawing/2015/9/8/chartex" xmlns:cx2="http://schemas.microsoft.com/office/drawing/2015/10/21/chartex" xmlns:cx3="http://schemas.microsoft.com/office/drawing/2016/5/9/chartex" xmlns:cx4="http://schemas.microsoft.com/office/drawing/2016/5/10/chartex" xmlns:cx5="http://schemas.microsoft.com/office/drawing/2016/5/11/chartex" xmlns:cx6="http://schemas.microsoft.com/office/drawing/2016/5/12/chartex" xmlns:cx7="http://schemas.microsoft.com/office/drawing/2016/5/13/chartex" xmlns:cx8="http://schemas.microsoft.com/office/drawing/2016/5/14/chartex" xmlns:mc="http://schemas.openxmlformats.org/markup-compatibility/2006" xmlns:aink="http://schemas.microsoft.com/office/drawing/2016/ink" xmlns:am3d="http://schemas.microsoft.com/office/drawing/2017/model3d" xmlns:o="urn:schemas-microsoft-com:office:office" xmlns:r="http://schemas.openxmlformats.org/officeDocument/2006/relationships" xmlns:m="http://schemas.openxmlformats.org/officeDocument/2006/math" xmlns:v="urn:schemas-microsoft-com:vml" xmlns:wp14="http://schemas.microsoft.com/office/word/2010/wordprocessingDrawing" xmlns:wp="http://schemas.openxmlformats.org/drawingml/2006/wordprocessingDrawing" xmlns:w10="urn:schemas-microsoft-com:office:word" xmlns:w="http://schemas.openxmlformats.org/wordprocessingml/2006/main" xmlns:w14="http://schemas.microsoft.com/office/word/2010/wordml" xmlns:w15="http://schemas.microsoft.com/office/word/2012/wordml" xmlns:w16cex="http://schemas.microsoft.com/office/word/2018/wordml/cex" xmlns:w16cid="http://schemas.microsoft.com/office/word/2016/wordml/cid" xmlns:w16="http://schemas.microsoft.com/office/word/2018/wordml" xmlns:w16se="http://schemas.microsoft.com/office/word/2015/wordml/symex" xmlns:wpg="http://schemas.microsoft.com/office/word/2010/wordprocessingGroup" xmlns:wpi="http://schemas.microsoft.com/office/word/2010/wordprocessingInk" xmlns:wne="http://schemas.microsoft.com/office/word/2006/wordml" xmlns:wps="http://schemas.microsoft.com/office/word/2010/wordprocessingShape" mc:Ignorable="w14 w15 w16se w16cid w16 w16cex wp14">
   <w:body>
     <w:p>
       <w:pPr>
@@ -44,7 +44,7 @@
           <w:lang w:eastAsia="es-ES"/>
         </w:rPr>
       </w:pPr>
-      <w:hyperlink r:id="rId5" w:history="1">
+      <w:hyperlink r:id="rId7" w:history="1">
         <w:r>
           <w:rPr>
             <w:rStyle w:val="Hipervnculo"/>
@@ -107,7 +107,7 @@
                     <pic:cNvPicPr/>
                   </pic:nvPicPr>
                   <pic:blipFill rotWithShape="1">
-                    <a:blip r:embed="rId6"/>
+                    <a:blip r:embed="rId8"/>
                     <a:srcRect t="13670" b="5250"/>
                     <a:stretch/>
                   </pic:blipFill>
@@ -201,9 +201,9 @@
           <w:lang w:eastAsia="es-ES"/>
         </w:rPr>
         <w:drawing>
-          <wp:inline distT="0" distB="0" distL="0" distR="0" wp14:anchorId="2B8575F6" wp14:editId="3A0B3356">
-            <wp:extent cx="4919436" cy="3500755"/>
-            <wp:effectExtent l="0" t="0" r="0" b="4445"/>
+          <wp:inline distT="0" distB="0" distL="0" distR="0" wp14:anchorId="2B8575F6" wp14:editId="7D352F70">
+            <wp:extent cx="4829175" cy="3500691"/>
+            <wp:effectExtent l="0" t="0" r="0" b="5080"/>
             <wp:docPr id="2" name="Imagen 2"/>
             <wp:cNvGraphicFramePr>
               <a:graphicFrameLocks xmlns:a="http://schemas.openxmlformats.org/drawingml/2006/main" noChangeAspect="1"/>
@@ -218,20 +218,20 @@
                     </pic:cNvPicPr>
                   </pic:nvPicPr>
                   <pic:blipFill rotWithShape="1">
-                    <a:blip r:embed="rId7" cstate="print">
+                    <a:blip r:embed="rId9" cstate="print">
                       <a:extLst>
                         <a:ext uri="{28A0092B-C50C-407E-A947-70E740481C1C}">
                           <a14:useLocalDpi xmlns:a14="http://schemas.microsoft.com/office/drawing/2010/main" val="0"/>
                         </a:ext>
                       </a:extLst>
                     </a:blip>
-                    <a:srcRect t="9488" b="3331"/>
+                    <a:srcRect t="9488" r="1833" b="3331"/>
                     <a:stretch/>
                   </pic:blipFill>
                   <pic:spPr bwMode="auto">
                     <a:xfrm>
                       <a:off x="0" y="0"/>
-                      <a:ext cx="5005615" cy="3562082"/>
+                      <a:ext cx="4913864" cy="3562082"/>
                     </a:xfrm>
                     <a:prstGeom prst="rect">
                       <a:avLst/>
@@ -269,7 +269,19 @@
         <w:rPr>
           <w:lang w:eastAsia="es-ES"/>
         </w:rPr>
-        <w:t>listado. La 4 opción te permite recargar la página si estas en esta o si estas en cualquiera de las otras 3 te permite regresar. También tiene dos imágenes que hacen de enlace, la de la izquierda hace más de decoración pero funciona igual que vista general, la de la derecha te envía a la ventana de inicial. Ya que procesos es de los que más variedad puede ofrecer, pasaremos a la vista de procesos</w:t>
+        <w:t xml:space="preserve">listado. La 4 opción te permite recargar la página si estas en esta o si estas en cualquiera de las otras 3 te permite regresar. También tiene dos imágenes que hacen de enlace, la de la izquierda hace más de </w:t>
+      </w:r>
+      <w:r>
+        <w:rPr>
+          <w:lang w:eastAsia="es-ES"/>
+        </w:rPr>
+        <w:t>decoración,</w:t>
+      </w:r>
+      <w:r>
+        <w:rPr>
+          <w:lang w:eastAsia="es-ES"/>
+        </w:rPr>
+        <w:t xml:space="preserve"> pero funciona igual que vista general, la de la derecha te envía a la ventana de inicial. Ya que procesos es de los que más variedad puede ofrecer, pasaremos a la vista de procesos</w:t>
       </w:r>
       <w:r>
         <w:rPr>
@@ -312,7 +324,7 @@
                     <pic:cNvPicPr/>
                   </pic:nvPicPr>
                   <pic:blipFill rotWithShape="1">
-                    <a:blip r:embed="rId8"/>
+                    <a:blip r:embed="rId10"/>
                     <a:srcRect l="7622" t="13195" r="8940" b="6506"/>
                     <a:stretch/>
                   </pic:blipFill>
@@ -383,7 +395,7 @@
                     <pic:cNvPicPr/>
                   </pic:nvPicPr>
                   <pic:blipFill rotWithShape="1">
-                    <a:blip r:embed="rId9"/>
+                    <a:blip r:embed="rId11"/>
                     <a:srcRect l="8467" t="13491" r="9160" b="24702"/>
                     <a:stretch/>
                   </pic:blipFill>
@@ -415,11 +427,9 @@
       <w:r>
         <w:t xml:space="preserve">Esta es similar a las anteriores, pero tiene dos botones añadidos. El lápiz nos permite editar el objeto que vemos en pantalla y la papelera nos permite eliminarlo. En caso de seleccionar la papelera simplemente nos sacara a la lista anterior y en ella podremos ver </w:t>
       </w:r>
-      <w:proofErr w:type="spellStart"/>
-      <w:r>
-        <w:t>como</w:t>
-      </w:r>
-      <w:proofErr w:type="spellEnd"/>
+      <w:r>
+        <w:t>cómo</w:t>
+      </w:r>
       <w:r>
         <w:t xml:space="preserve"> ha desaparecido el objeto del que estamos viendo los detalles en la pestaña anterior.</w:t>
       </w:r>
@@ -451,7 +461,7 @@
                     <pic:cNvPicPr/>
                   </pic:nvPicPr>
                   <pic:blipFill rotWithShape="1">
-                    <a:blip r:embed="rId10"/>
+                    <a:blip r:embed="rId12"/>
                     <a:srcRect l="9525" t="13490" r="11100" b="4937"/>
                     <a:stretch/>
                   </pic:blipFill>
@@ -516,7 +526,7 @@
                     </pic:cNvPicPr>
                   </pic:nvPicPr>
                   <pic:blipFill>
-                    <a:blip r:embed="rId11">
+                    <a:blip r:embed="rId13">
                       <a:extLst>
                         <a:ext uri="{28A0092B-C50C-407E-A947-70E740481C1C}">
                           <a14:useLocalDpi xmlns:a14="http://schemas.microsoft.com/office/drawing/2010/main" val="0"/>
@@ -580,7 +590,7 @@
                     <pic:cNvPicPr/>
                   </pic:nvPicPr>
                   <pic:blipFill rotWithShape="1">
-                    <a:blip r:embed="rId12"/>
+                    <a:blip r:embed="rId14"/>
                     <a:srcRect l="9348" t="13491" r="10572" b="6819"/>
                     <a:stretch/>
                   </pic:blipFill>
@@ -628,8 +638,13 @@
           <w:ilvl w:val="0"/>
           <w:numId w:val="1"/>
         </w:numPr>
-      </w:pPr>
-      <w:hyperlink r:id="rId13" w:history="1">
+        <w:rPr>
+          <w:rStyle w:val="Hipervnculo"/>
+          <w:color w:val="auto"/>
+          <w:u w:val="none"/>
+        </w:rPr>
+      </w:pPr>
+      <w:hyperlink r:id="rId15" w:history="1">
         <w:r>
           <w:rPr>
             <w:rStyle w:val="Hipervnculo"/>
@@ -638,8 +653,44 @@
         </w:r>
       </w:hyperlink>
     </w:p>
+    <w:p>
+      <w:pPr>
+        <w:pStyle w:val="Prrafodelista"/>
+        <w:numPr>
+          <w:ilvl w:val="0"/>
+          <w:numId w:val="1"/>
+        </w:numPr>
+        <w:rPr>
+          <w:rStyle w:val="Hipervnculo"/>
+          <w:color w:val="auto"/>
+          <w:u w:val="none"/>
+        </w:rPr>
+      </w:pPr>
+      <w:r>
+        <w:rPr>
+          <w:rStyle w:val="Hipervnculo"/>
+          <w:color w:val="auto"/>
+          <w:u w:val="none"/>
+        </w:rPr>
+        <w:t>Compañeros de clase</w:t>
+      </w:r>
+      <w:r>
+        <w:rPr>
+          <w:rStyle w:val="Hipervnculo"/>
+          <w:color w:val="auto"/>
+          <w:u w:val="none"/>
+        </w:rPr>
+        <w:t>.</w:t>
+      </w:r>
+    </w:p>
+    <w:p>
+      <w:pPr>
+        <w:pStyle w:val="Prrafodelista"/>
+      </w:pPr>
+    </w:p>
     <w:p/>
     <w:sectPr>
+      <w:headerReference w:type="default" r:id="rId16"/>
       <w:pgSz w:w="11906" w:h="16838"/>
       <w:pgMar w:top="1417" w:right="1701" w:bottom="1417" w:left="1701" w:header="708" w:footer="708" w:gutter="0"/>
       <w:cols w:space="708"/>
@@ -649,8 +700,72 @@
 </w:document>
 </file>
 
+<file path=word/endnotes.xml><?xml version="1.0" encoding="utf-8"?>
+<w:endnotes xmlns:wpc="http://schemas.microsoft.com/office/word/2010/wordprocessingCanvas" xmlns:cx="http://schemas.microsoft.com/office/drawing/2014/chartex" xmlns:cx1="http://schemas.microsoft.com/office/drawing/2015/9/8/chartex" xmlns:cx2="http://schemas.microsoft.com/office/drawing/2015/10/21/chartex" xmlns:cx3="http://schemas.microsoft.com/office/drawing/2016/5/9/chartex" xmlns:cx4="http://schemas.microsoft.com/office/drawing/2016/5/10/chartex" xmlns:cx5="http://schemas.microsoft.com/office/drawing/2016/5/11/chartex" xmlns:cx6="http://schemas.microsoft.com/office/drawing/2016/5/12/chartex" xmlns:cx7="http://schemas.microsoft.com/office/drawing/2016/5/13/chartex" xmlns:cx8="http://schemas.microsoft.com/office/drawing/2016/5/14/chartex" xmlns:mc="http://schemas.openxmlformats.org/markup-compatibility/2006" xmlns:aink="http://schemas.microsoft.com/office/drawing/2016/ink" xmlns:am3d="http://schemas.microsoft.com/office/drawing/2017/model3d" xmlns:o="urn:schemas-microsoft-com:office:office" xmlns:r="http://schemas.openxmlformats.org/officeDocument/2006/relationships" xmlns:m="http://schemas.openxmlformats.org/officeDocument/2006/math" xmlns:v="urn:schemas-microsoft-com:vml" xmlns:wp14="http://schemas.microsoft.com/office/word/2010/wordprocessingDrawing" xmlns:wp="http://schemas.openxmlformats.org/drawingml/2006/wordprocessingDrawing" xmlns:w10="urn:schemas-microsoft-com:office:word" xmlns:w="http://schemas.openxmlformats.org/wordprocessingml/2006/main" xmlns:w14="http://schemas.microsoft.com/office/word/2010/wordml" xmlns:w15="http://schemas.microsoft.com/office/word/2012/wordml" xmlns:w16cex="http://schemas.microsoft.com/office/word/2018/wordml/cex" xmlns:w16cid="http://schemas.microsoft.com/office/word/2016/wordml/cid" xmlns:w16="http://schemas.microsoft.com/office/word/2018/wordml" xmlns:w16se="http://schemas.microsoft.com/office/word/2015/wordml/symex" xmlns:wpg="http://schemas.microsoft.com/office/word/2010/wordprocessingGroup" xmlns:wpi="http://schemas.microsoft.com/office/word/2010/wordprocessingInk" xmlns:wne="http://schemas.microsoft.com/office/word/2006/wordml" xmlns:wps="http://schemas.microsoft.com/office/word/2010/wordprocessingShape" mc:Ignorable="w14 w15 w16se w16cid w16 w16cex wp14">
+  <w:endnote w:type="separator" w:id="-1">
+    <w:p>
+      <w:pPr>
+        <w:spacing w:after="0" w:line="240" w:lineRule="auto"/>
+      </w:pPr>
+      <w:r>
+        <w:separator/>
+      </w:r>
+    </w:p>
+  </w:endnote>
+  <w:endnote w:type="continuationSeparator" w:id="0">
+    <w:p>
+      <w:pPr>
+        <w:spacing w:after="0" w:line="240" w:lineRule="auto"/>
+      </w:pPr>
+      <w:r>
+        <w:continuationSeparator/>
+      </w:r>
+    </w:p>
+  </w:endnote>
+</w:endnotes>
+</file>
+
+<file path=word/footnotes.xml><?xml version="1.0" encoding="utf-8"?>
+<w:footnotes xmlns:wpc="http://schemas.microsoft.com/office/word/2010/wordprocessingCanvas" xmlns:cx="http://schemas.microsoft.com/office/drawing/2014/chartex" xmlns:cx1="http://schemas.microsoft.com/office/drawing/2015/9/8/chartex" xmlns:cx2="http://schemas.microsoft.com/office/drawing/2015/10/21/chartex" xmlns:cx3="http://schemas.microsoft.com/office/drawing/2016/5/9/chartex" xmlns:cx4="http://schemas.microsoft.com/office/drawing/2016/5/10/chartex" xmlns:cx5="http://schemas.microsoft.com/office/drawing/2016/5/11/chartex" xmlns:cx6="http://schemas.microsoft.com/office/drawing/2016/5/12/chartex" xmlns:cx7="http://schemas.microsoft.com/office/drawing/2016/5/13/chartex" xmlns:cx8="http://schemas.microsoft.com/office/drawing/2016/5/14/chartex" xmlns:mc="http://schemas.openxmlformats.org/markup-compatibility/2006" xmlns:aink="http://schemas.microsoft.com/office/drawing/2016/ink" xmlns:am3d="http://schemas.microsoft.com/office/drawing/2017/model3d" xmlns:o="urn:schemas-microsoft-com:office:office" xmlns:r="http://schemas.openxmlformats.org/officeDocument/2006/relationships" xmlns:m="http://schemas.openxmlformats.org/officeDocument/2006/math" xmlns:v="urn:schemas-microsoft-com:vml" xmlns:wp14="http://schemas.microsoft.com/office/word/2010/wordprocessingDrawing" xmlns:wp="http://schemas.openxmlformats.org/drawingml/2006/wordprocessingDrawing" xmlns:w10="urn:schemas-microsoft-com:office:word" xmlns:w="http://schemas.openxmlformats.org/wordprocessingml/2006/main" xmlns:w14="http://schemas.microsoft.com/office/word/2010/wordml" xmlns:w15="http://schemas.microsoft.com/office/word/2012/wordml" xmlns:w16cex="http://schemas.microsoft.com/office/word/2018/wordml/cex" xmlns:w16cid="http://schemas.microsoft.com/office/word/2016/wordml/cid" xmlns:w16="http://schemas.microsoft.com/office/word/2018/wordml" xmlns:w16se="http://schemas.microsoft.com/office/word/2015/wordml/symex" xmlns:wpg="http://schemas.microsoft.com/office/word/2010/wordprocessingGroup" xmlns:wpi="http://schemas.microsoft.com/office/word/2010/wordprocessingInk" xmlns:wne="http://schemas.microsoft.com/office/word/2006/wordml" xmlns:wps="http://schemas.microsoft.com/office/word/2010/wordprocessingShape" mc:Ignorable="w14 w15 w16se w16cid w16 w16cex wp14">
+  <w:footnote w:type="separator" w:id="-1">
+    <w:p>
+      <w:pPr>
+        <w:spacing w:after="0" w:line="240" w:lineRule="auto"/>
+      </w:pPr>
+      <w:r>
+        <w:separator/>
+      </w:r>
+    </w:p>
+  </w:footnote>
+  <w:footnote w:type="continuationSeparator" w:id="0">
+    <w:p>
+      <w:pPr>
+        <w:spacing w:after="0" w:line="240" w:lineRule="auto"/>
+      </w:pPr>
+      <w:r>
+        <w:continuationSeparator/>
+      </w:r>
+    </w:p>
+  </w:footnote>
+</w:footnotes>
+</file>
+
+<file path=word/header1.xml><?xml version="1.0" encoding="utf-8"?>
+<w:hdr xmlns:wpc="http://schemas.microsoft.com/office/word/2010/wordprocessingCanvas" xmlns:cx="http://schemas.microsoft.com/office/drawing/2014/chartex" xmlns:cx1="http://schemas.microsoft.com/office/drawing/2015/9/8/chartex" xmlns:cx2="http://schemas.microsoft.com/office/drawing/2015/10/21/chartex" xmlns:cx3="http://schemas.microsoft.com/office/drawing/2016/5/9/chartex" xmlns:cx4="http://schemas.microsoft.com/office/drawing/2016/5/10/chartex" xmlns:cx5="http://schemas.microsoft.com/office/drawing/2016/5/11/chartex" xmlns:cx6="http://schemas.microsoft.com/office/drawing/2016/5/12/chartex" xmlns:cx7="http://schemas.microsoft.com/office/drawing/2016/5/13/chartex" xmlns:cx8="http://schemas.microsoft.com/office/drawing/2016/5/14/chartex" xmlns:mc="http://schemas.openxmlformats.org/markup-compatibility/2006" xmlns:aink="http://schemas.microsoft.com/office/drawing/2016/ink" xmlns:am3d="http://schemas.microsoft.com/office/drawing/2017/model3d" xmlns:o="urn:schemas-microsoft-com:office:office" xmlns:r="http://schemas.openxmlformats.org/officeDocument/2006/relationships" xmlns:m="http://schemas.openxmlformats.org/officeDocument/2006/math" xmlns:v="urn:schemas-microsoft-com:vml" xmlns:wp14="http://schemas.microsoft.com/office/word/2010/wordprocessingDrawing" xmlns:wp="http://schemas.openxmlformats.org/drawingml/2006/wordprocessingDrawing" xmlns:w10="urn:schemas-microsoft-com:office:word" xmlns:w="http://schemas.openxmlformats.org/wordprocessingml/2006/main" xmlns:w14="http://schemas.microsoft.com/office/word/2010/wordml" xmlns:w15="http://schemas.microsoft.com/office/word/2012/wordml" xmlns:w16cex="http://schemas.microsoft.com/office/word/2018/wordml/cex" xmlns:w16cid="http://schemas.microsoft.com/office/word/2016/wordml/cid" xmlns:w16="http://schemas.microsoft.com/office/word/2018/wordml" xmlns:w16se="http://schemas.microsoft.com/office/word/2015/wordml/symex" xmlns:wpg="http://schemas.microsoft.com/office/word/2010/wordprocessingGroup" xmlns:wpi="http://schemas.microsoft.com/office/word/2010/wordprocessingInk" xmlns:wne="http://schemas.microsoft.com/office/word/2006/wordml" xmlns:wps="http://schemas.microsoft.com/office/word/2010/wordprocessingShape" mc:Ignorable="w14 w15 w16se w16cid w16 w16cex wp14">
+  <w:p>
+    <w:pPr>
+      <w:pStyle w:val="Encabezado"/>
+      <w:jc w:val="right"/>
+    </w:pPr>
+    <w:r>
+      <w:t>Aritz Garitano y Gorka Gómez</w:t>
+    </w:r>
+  </w:p>
+</w:hdr>
+</file>
+
 <file path=word/numbering.xml><?xml version="1.0" encoding="utf-8"?>
-<w:numbering xmlns:wpc="http://schemas.microsoft.com/office/word/2010/wordprocessingCanvas" xmlns:cx="http://schemas.microsoft.com/office/drawing/2014/chartex" xmlns:cx1="http://schemas.microsoft.com/office/drawing/2015/9/8/chartex" xmlns:cx2="http://schemas.microsoft.com/office/drawing/2015/10/21/chartex" xmlns:cx3="http://schemas.microsoft.com/office/drawing/2016/5/9/chartex" xmlns:cx4="http://schemas.microsoft.com/office/drawing/2016/5/10/chartex" xmlns:cx5="http://schemas.microsoft.com/office/drawing/2016/5/11/chartex" xmlns:cx6="http://schemas.microsoft.com/office/drawing/2016/5/12/chartex" xmlns:cx7="http://schemas.microsoft.com/office/drawing/2016/5/13/chartex" xmlns:cx8="http://schemas.microsoft.com/office/drawing/2016/5/14/chartex" xmlns:mc="http://schemas.openxmlformats.org/markup-compatibility/2006" xmlns:aink="http://schemas.microsoft.com/office/drawing/2016/ink" xmlns:am3d="http://schemas.microsoft.com/office/drawing/2017/model3d" xmlns:o="urn:schemas-microsoft-com:office:office" xmlns:r="http://schemas.openxmlformats.org/officeDocument/2006/relationships" xmlns:m="http://schemas.openxmlformats.org/officeDocument/2006/math" xmlns:v="urn:schemas-microsoft-com:vml" xmlns:wp14="http://schemas.microsoft.com/office/word/2010/wordprocessingDrawing" xmlns:wp="http://schemas.openxmlformats.org/drawingml/2006/wordprocessingDrawing" xmlns:w10="urn:schemas-microsoft-com:office:word" xmlns:w="http://schemas.openxmlformats.org/wordprocessingml/2006/main" xmlns:w14="http://schemas.microsoft.com/office/word/2010/wordml" xmlns:w15="http://schemas.microsoft.com/office/word/2012/wordml" xmlns:w16cid="http://schemas.microsoft.com/office/word/2016/wordml/cid" xmlns:w16se="http://schemas.microsoft.com/office/word/2015/wordml/symex" xmlns:wpg="http://schemas.microsoft.com/office/word/2010/wordprocessingGroup" xmlns:wpi="http://schemas.microsoft.com/office/word/2010/wordprocessingInk" xmlns:wne="http://schemas.microsoft.com/office/word/2006/wordml" xmlns:wps="http://schemas.microsoft.com/office/word/2010/wordprocessingShape" mc:Ignorable="w14 w15 w16se w16cid wp14">
+<w:numbering xmlns:wpc="http://schemas.microsoft.com/office/word/2010/wordprocessingCanvas" xmlns:cx="http://schemas.microsoft.com/office/drawing/2014/chartex" xmlns:cx1="http://schemas.microsoft.com/office/drawing/2015/9/8/chartex" xmlns:cx2="http://schemas.microsoft.com/office/drawing/2015/10/21/chartex" xmlns:cx3="http://schemas.microsoft.com/office/drawing/2016/5/9/chartex" xmlns:cx4="http://schemas.microsoft.com/office/drawing/2016/5/10/chartex" xmlns:cx5="http://schemas.microsoft.com/office/drawing/2016/5/11/chartex" xmlns:cx6="http://schemas.microsoft.com/office/drawing/2016/5/12/chartex" xmlns:cx7="http://schemas.microsoft.com/office/drawing/2016/5/13/chartex" xmlns:cx8="http://schemas.microsoft.com/office/drawing/2016/5/14/chartex" xmlns:mc="http://schemas.openxmlformats.org/markup-compatibility/2006" xmlns:aink="http://schemas.microsoft.com/office/drawing/2016/ink" xmlns:am3d="http://schemas.microsoft.com/office/drawing/2017/model3d" xmlns:o="urn:schemas-microsoft-com:office:office" xmlns:r="http://schemas.openxmlformats.org/officeDocument/2006/relationships" xmlns:m="http://schemas.openxmlformats.org/officeDocument/2006/math" xmlns:v="urn:schemas-microsoft-com:vml" xmlns:wp14="http://schemas.microsoft.com/office/word/2010/wordprocessingDrawing" xmlns:wp="http://schemas.openxmlformats.org/drawingml/2006/wordprocessingDrawing" xmlns:w10="urn:schemas-microsoft-com:office:word" xmlns:w="http://schemas.openxmlformats.org/wordprocessingml/2006/main" xmlns:w14="http://schemas.microsoft.com/office/word/2010/wordml" xmlns:w15="http://schemas.microsoft.com/office/word/2012/wordml" xmlns:w16cex="http://schemas.microsoft.com/office/word/2018/wordml/cex" xmlns:w16cid="http://schemas.microsoft.com/office/word/2016/wordml/cid" xmlns:w16="http://schemas.microsoft.com/office/word/2018/wordml" xmlns:w16se="http://schemas.microsoft.com/office/word/2015/wordml/symex" xmlns:wpg="http://schemas.microsoft.com/office/word/2010/wordprocessingGroup" xmlns:wpi="http://schemas.microsoft.com/office/word/2010/wordprocessingInk" xmlns:wne="http://schemas.microsoft.com/office/word/2006/wordml" xmlns:wps="http://schemas.microsoft.com/office/word/2010/wordprocessingShape" mc:Ignorable="w14 w15 w16se w16cid w16 w16cex wp14">
   <w:abstractNum w:abstractNumId="0" w15:restartNumberingAfterBreak="0">
     <w:nsid w:val="45EB0FB6"/>
     <w:multiLevelType w:val="hybridMultilevel"/>
@@ -771,7 +886,7 @@
 </file>
 
 <file path=word/styles.xml><?xml version="1.0" encoding="utf-8"?>
-<w:styles xmlns:mc="http://schemas.openxmlformats.org/markup-compatibility/2006" xmlns:r="http://schemas.openxmlformats.org/officeDocument/2006/relationships" xmlns:w="http://schemas.openxmlformats.org/wordprocessingml/2006/main" xmlns:w14="http://schemas.microsoft.com/office/word/2010/wordml" xmlns:w15="http://schemas.microsoft.com/office/word/2012/wordml" xmlns:w16cid="http://schemas.microsoft.com/office/word/2016/wordml/cid" xmlns:w16se="http://schemas.microsoft.com/office/word/2015/wordml/symex" mc:Ignorable="w14 w15 w16se w16cid">
+<w:styles xmlns:mc="http://schemas.openxmlformats.org/markup-compatibility/2006" xmlns:r="http://schemas.openxmlformats.org/officeDocument/2006/relationships" xmlns:w="http://schemas.openxmlformats.org/wordprocessingml/2006/main" xmlns:w14="http://schemas.microsoft.com/office/word/2010/wordml" xmlns:w15="http://schemas.microsoft.com/office/word/2012/wordml" xmlns:w16cex="http://schemas.microsoft.com/office/word/2018/wordml/cex" xmlns:w16cid="http://schemas.microsoft.com/office/word/2016/wordml/cid" xmlns:w16="http://schemas.microsoft.com/office/word/2018/wordml" xmlns:w16se="http://schemas.microsoft.com/office/word/2015/wordml/symex" mc:Ignorable="w14 w15 w16se w16cid w16 w16cex">
   <w:docDefaults>
     <w:rPrDefault>
       <w:rPr>
@@ -1842,6 +1957,50 @@
       <w:contextualSpacing/>
     </w:pPr>
   </w:style>
+  <w:style w:type="paragraph" w:styleId="Encabezado">
+    <w:name w:val="header"/>
+    <w:basedOn w:val="Normal"/>
+    <w:link w:val="EncabezadoCar"/>
+    <w:uiPriority w:val="99"/>
+    <w:unhideWhenUsed/>
+    <w:rsid w:val="00C410D0"/>
+    <w:pPr>
+      <w:tabs>
+        <w:tab w:val="center" w:pos="4252"/>
+        <w:tab w:val="right" w:pos="8504"/>
+      </w:tabs>
+      <w:spacing w:after="0" w:line="240" w:lineRule="auto"/>
+    </w:pPr>
+  </w:style>
+  <w:style w:type="character" w:customStyle="1" w:styleId="EncabezadoCar">
+    <w:name w:val="Encabezado Car"/>
+    <w:basedOn w:val="Fuentedeprrafopredeter"/>
+    <w:link w:val="Encabezado"/>
+    <w:uiPriority w:val="99"/>
+    <w:rsid w:val="00C410D0"/>
+  </w:style>
+  <w:style w:type="paragraph" w:styleId="Piedepgina">
+    <w:name w:val="footer"/>
+    <w:basedOn w:val="Normal"/>
+    <w:link w:val="PiedepginaCar"/>
+    <w:uiPriority w:val="99"/>
+    <w:unhideWhenUsed/>
+    <w:rsid w:val="00C410D0"/>
+    <w:pPr>
+      <w:tabs>
+        <w:tab w:val="center" w:pos="4252"/>
+        <w:tab w:val="right" w:pos="8504"/>
+      </w:tabs>
+      <w:spacing w:after="0" w:line="240" w:lineRule="auto"/>
+    </w:pPr>
+  </w:style>
+  <w:style w:type="character" w:customStyle="1" w:styleId="PiedepginaCar">
+    <w:name w:val="Pie de página Car"/>
+    <w:basedOn w:val="Fuentedeprrafopredeter"/>
+    <w:link w:val="Piedepgina"/>
+    <w:uiPriority w:val="99"/>
+    <w:rsid w:val="00C410D0"/>
+  </w:style>
 </w:styles>
 </file>
 

</xml_diff>